<commit_message>
continuo con el analisis, viendo que voy anecesitar hacer y en cual orden
</commit_message>
<xml_diff>
--- a/analisis planteamiento.docx
+++ b/analisis planteamiento.docx
@@ -12,7 +12,100 @@
         <w:rPr>
           <w:lang w:val="es-ES"/>
         </w:rPr>
-        <w:t>Analizando el problema, me doy cuenta que es muy parecido al parcial 2 (casi igual) solo que con unas pequeñas modificaciones</w:t>
+        <w:t>Analizando el problema, me doy cuenta que es muy parecido al parcial 2 (casi igual) solo que con unas pequeñas modificaciones.</w:t>
+      </w:r>
+    </w:p>
+    <w:p>
+      <w:pPr>
+        <w:rPr>
+          <w:lang w:val="es-ES"/>
+        </w:rPr>
+      </w:pPr>
+      <w:r>
+        <w:rPr>
+          <w:lang w:val="es-ES"/>
+        </w:rPr>
+        <w:t xml:space="preserve">Lo que primero planeo hacer es cuadrar la </w:t>
+      </w:r>
+      <w:proofErr w:type="spellStart"/>
+      <w:r>
+        <w:rPr>
+          <w:lang w:val="es-ES"/>
+        </w:rPr>
+        <w:t>gui</w:t>
+      </w:r>
+      <w:proofErr w:type="spellEnd"/>
+      <w:r>
+        <w:rPr>
+          <w:lang w:val="es-ES"/>
+        </w:rPr>
+        <w:t xml:space="preserve">. Lo que se refiere a tamaño del </w:t>
+      </w:r>
+      <w:proofErr w:type="spellStart"/>
+      <w:r>
+        <w:rPr>
+          <w:lang w:val="es-ES"/>
+        </w:rPr>
+        <w:t>graphicsview</w:t>
+      </w:r>
+      <w:proofErr w:type="spellEnd"/>
+      <w:r>
+        <w:rPr>
+          <w:lang w:val="es-ES"/>
+        </w:rPr>
+        <w:t xml:space="preserve"> y los 5 botones.</w:t>
+      </w:r>
+    </w:p>
+    <w:p>
+      <w:pPr>
+        <w:rPr>
+          <w:lang w:val="es-ES"/>
+        </w:rPr>
+      </w:pPr>
+      <w:r>
+        <w:rPr>
+          <w:lang w:val="es-ES"/>
+        </w:rPr>
+        <w:t>Tengo que crear la clase bala, que va a ser la que se desplace simulando un disparo y que a su vez contenga todas las físicas</w:t>
+      </w:r>
+    </w:p>
+    <w:p>
+      <w:pPr>
+        <w:rPr>
+          <w:lang w:val="es-ES"/>
+        </w:rPr>
+      </w:pPr>
+      <w:r>
+        <w:rPr>
+          <w:lang w:val="es-ES"/>
+        </w:rPr>
+        <w:t>Creo que voy a crear una sobrecarga de la clase bala para ver si puedo con esta misma hacer los cañones</w:t>
+      </w:r>
+    </w:p>
+    <w:p>
+      <w:pPr>
+        <w:rPr>
+          <w:lang w:val="es-ES"/>
+        </w:rPr>
+      </w:pPr>
+      <w:r>
+        <w:rPr>
+          <w:lang w:val="es-ES"/>
+        </w:rPr>
+        <w:t>Necesito acabar el punto 5 del parcial 2, ya que la vez pasada lo hice, pero creo que no está funcionando bien, también tengo que cuadrar las fórmulas de los puntos 1, 2, 3, 4 ya que el eje y está invertido.</w:t>
+      </w:r>
+    </w:p>
+    <w:p>
+      <w:pPr>
+        <w:rPr>
+          <w:lang w:val="es-ES"/>
+        </w:rPr>
+      </w:pPr>
+      <w:r>
+        <w:rPr>
+          <w:lang w:val="es-ES"/>
+        </w:rPr>
+        <w:t>Con lo de visualizar al menos</w:t>
       </w:r>
       <w:bookmarkStart w:id="0" w:name="_GoBack"/>
       <w:bookmarkEnd w:id="0"/>
@@ -20,56 +113,8 @@
         <w:rPr>
           <w:lang w:val="es-ES"/>
         </w:rPr>
-        <w:t>.</w:t>
-      </w:r>
-    </w:p>
-    <w:p>
-      <w:pPr>
-        <w:rPr>
-          <w:lang w:val="es-ES"/>
-        </w:rPr>
-      </w:pPr>
-      <w:r>
-        <w:rPr>
-          <w:lang w:val="es-ES"/>
-        </w:rPr>
-        <w:t xml:space="preserve">Lo que primero planeo hacer es cuadrar la </w:t>
-      </w:r>
-      <w:proofErr w:type="spellStart"/>
-      <w:r>
-        <w:rPr>
-          <w:lang w:val="es-ES"/>
-        </w:rPr>
-        <w:t>gui</w:t>
-      </w:r>
-      <w:proofErr w:type="spellEnd"/>
-      <w:r>
-        <w:rPr>
-          <w:lang w:val="es-ES"/>
-        </w:rPr>
-        <w:t xml:space="preserve">. Lo que se refiere a tamaño del </w:t>
-      </w:r>
-      <w:proofErr w:type="spellStart"/>
-      <w:r>
-        <w:rPr>
-          <w:lang w:val="es-ES"/>
-        </w:rPr>
-        <w:t>graphicsview</w:t>
-      </w:r>
-      <w:proofErr w:type="spellEnd"/>
-      <w:r>
-        <w:rPr>
-          <w:lang w:val="es-ES"/>
-        </w:rPr>
-        <w:t xml:space="preserve"> y los 5 botones.</w:t>
-      </w:r>
-    </w:p>
-    <w:p>
-      <w:pPr>
-        <w:rPr>
-          <w:lang w:val="es-ES"/>
-        </w:rPr>
-      </w:pPr>
+        <w:t xml:space="preserve"> 10 posiciones</w:t>
+      </w:r>
     </w:p>
     <w:sectPr>
       <w:headerReference w:type="default" r:id="rId6"/>

</xml_diff>

<commit_message>
tercer analizis, me preocupa lo de visualizar el rango de daño de cada bala
</commit_message>
<xml_diff>
--- a/analisis planteamiento.docx
+++ b/analisis planteamiento.docx
@@ -92,20 +92,105 @@
         <w:rPr>
           <w:lang w:val="es-ES"/>
         </w:rPr>
-        <w:t>Necesito acabar el punto 5 del parcial 2, ya que la vez pasada lo hice, pero creo que no está funcionando bien, también tengo que cuadrar las fórmulas de los puntos 1, 2, 3, 4 ya que el eje y está invertido.</w:t>
-      </w:r>
-    </w:p>
-    <w:p>
-      <w:pPr>
-        <w:rPr>
-          <w:lang w:val="es-ES"/>
-        </w:rPr>
-      </w:pPr>
-      <w:r>
-        <w:rPr>
-          <w:lang w:val="es-ES"/>
-        </w:rPr>
-        <w:t>Con lo de visualizar al menos</w:t>
+        <w:t>Necesito acabar el punto 5 del parcial 2, ya que la vez pasada lo hice, pero creo que no está funcionando bien</w:t>
+      </w:r>
+      <w:r>
+        <w:rPr>
+          <w:lang w:val="es-ES"/>
+        </w:rPr>
+        <w:t>, razón por la cual no entregue el segundo parcial</w:t>
+      </w:r>
+      <w:r>
+        <w:rPr>
+          <w:lang w:val="es-ES"/>
+        </w:rPr>
+        <w:t>, también tengo que cuadrar las fórmulas de los puntos 1, 2, 3, 4 ya que el eje y está invertido.</w:t>
+      </w:r>
+    </w:p>
+    <w:p>
+      <w:pPr>
+        <w:rPr>
+          <w:lang w:val="es-ES"/>
+        </w:rPr>
+      </w:pPr>
+      <w:r>
+        <w:rPr>
+          <w:lang w:val="es-ES"/>
+        </w:rPr>
+        <w:t>Con lo de visualizar al menos 10 posiciones</w:t>
+      </w:r>
+      <w:r>
+        <w:rPr>
+          <w:lang w:val="es-ES"/>
+        </w:rPr>
+        <w:t xml:space="preserve"> voy a utilizar el </w:t>
+      </w:r>
+      <w:proofErr w:type="spellStart"/>
+      <w:r>
+        <w:rPr>
+          <w:lang w:val="es-ES"/>
+        </w:rPr>
+        <w:t>QDebug</w:t>
+      </w:r>
+      <w:proofErr w:type="spellEnd"/>
+      <w:r>
+        <w:rPr>
+          <w:lang w:val="es-ES"/>
+        </w:rPr>
+        <w:t xml:space="preserve"> y cada determinado tiempo voy a imprimir la posición de la bola defensiva y ofensiva.</w:t>
+      </w:r>
+    </w:p>
+    <w:p>
+      <w:pPr>
+        <w:rPr>
+          <w:lang w:val="es-ES"/>
+        </w:rPr>
+      </w:pPr>
+      <w:r>
+        <w:rPr>
+          <w:lang w:val="es-ES"/>
+        </w:rPr>
+        <w:t>Creo que me di cuenta de que mejor voy a crear una clase sola para el cañón con el fin de evitarme problemas.</w:t>
+      </w:r>
+    </w:p>
+    <w:p>
+      <w:pPr>
+        <w:rPr>
+          <w:lang w:val="es-ES"/>
+        </w:rPr>
+      </w:pPr>
+      <w:r>
+        <w:rPr>
+          <w:lang w:val="es-ES"/>
+        </w:rPr>
+        <w:t xml:space="preserve">Cuando la bala impacte voy a imprimir sus coordenadas con el </w:t>
+      </w:r>
+      <w:proofErr w:type="spellStart"/>
+      <w:r>
+        <w:rPr>
+          <w:lang w:val="es-ES"/>
+        </w:rPr>
+        <w:t>QDebug</w:t>
+      </w:r>
+      <w:proofErr w:type="spellEnd"/>
+      <w:r>
+        <w:rPr>
+          <w:lang w:val="es-ES"/>
+        </w:rPr>
+        <w:t>.</w:t>
+      </w:r>
+    </w:p>
+    <w:p>
+      <w:pPr>
+        <w:rPr>
+          <w:lang w:val="es-ES"/>
+        </w:rPr>
+      </w:pPr>
+      <w:r>
+        <w:rPr>
+          <w:lang w:val="es-ES"/>
+        </w:rPr>
+        <w:t>Para visualizar las circunferencias en las que los cañones son vulnerables voy a hacer una esfera que rodé al ca</w:t>
       </w:r>
       <w:bookmarkStart w:id="0" w:name="_GoBack"/>
       <w:bookmarkEnd w:id="0"/>
@@ -113,8 +198,28 @@
         <w:rPr>
           <w:lang w:val="es-ES"/>
         </w:rPr>
-        <w:t xml:space="preserve"> 10 posiciones</w:t>
-      </w:r>
+        <w:t xml:space="preserve">ñón simétricamente con sus respectivas medidas </w:t>
+      </w:r>
+    </w:p>
+    <w:p>
+      <w:pPr>
+        <w:rPr>
+          <w:lang w:val="es-ES"/>
+        </w:rPr>
+      </w:pPr>
+      <w:r>
+        <w:rPr>
+          <w:lang w:val="es-ES"/>
+        </w:rPr>
+        <w:t>Para visualizar las circunferencias en las que los disparos ofensivos y defensivos son efectivos, pues tratare de sobreponer la bala sobre un circulo que va a tener el mismo punto de origen, pero con un radio mayor con la medida correspondiente (ya veremos que se me ocurre)</w:t>
+      </w:r>
+    </w:p>
+    <w:p>
+      <w:pPr>
+        <w:rPr>
+          <w:lang w:val="es-ES"/>
+        </w:rPr>
+      </w:pPr>
     </w:p>
     <w:sectPr>
       <w:headerReference w:type="default" r:id="rId6"/>

</xml_diff>

<commit_message>
Analisis final (creo) Que Dios me bendiga :V
</commit_message>
<xml_diff>
--- a/analisis planteamiento.docx
+++ b/analisis planteamiento.docx
@@ -25,172 +25,7 @@
         <w:rPr>
           <w:lang w:val="es-ES"/>
         </w:rPr>
-        <w:t xml:space="preserve">Lo que primero planeo hacer es cuadrar la </w:t>
-      </w:r>
-      <w:proofErr w:type="spellStart"/>
-      <w:r>
-        <w:rPr>
-          <w:lang w:val="es-ES"/>
-        </w:rPr>
-        <w:t>gui</w:t>
-      </w:r>
-      <w:proofErr w:type="spellEnd"/>
-      <w:r>
-        <w:rPr>
-          <w:lang w:val="es-ES"/>
-        </w:rPr>
-        <w:t xml:space="preserve">. Lo que se refiere a tamaño del </w:t>
-      </w:r>
-      <w:proofErr w:type="spellStart"/>
-      <w:r>
-        <w:rPr>
-          <w:lang w:val="es-ES"/>
-        </w:rPr>
-        <w:t>graphicsview</w:t>
-      </w:r>
-      <w:proofErr w:type="spellEnd"/>
-      <w:r>
-        <w:rPr>
-          <w:lang w:val="es-ES"/>
-        </w:rPr>
-        <w:t xml:space="preserve"> y los 5 botones.</w:t>
-      </w:r>
-    </w:p>
-    <w:p>
-      <w:pPr>
-        <w:rPr>
-          <w:lang w:val="es-ES"/>
-        </w:rPr>
-      </w:pPr>
-      <w:r>
-        <w:rPr>
-          <w:lang w:val="es-ES"/>
-        </w:rPr>
-        <w:t>Tengo que crear la clase bala, que va a ser la que se desplace simulando un disparo y que a su vez contenga todas las físicas</w:t>
-      </w:r>
-    </w:p>
-    <w:p>
-      <w:pPr>
-        <w:rPr>
-          <w:lang w:val="es-ES"/>
-        </w:rPr>
-      </w:pPr>
-      <w:r>
-        <w:rPr>
-          <w:lang w:val="es-ES"/>
-        </w:rPr>
-        <w:t>Creo que voy a crear una sobrecarga de la clase bala para ver si puedo con esta misma hacer los cañones</w:t>
-      </w:r>
-    </w:p>
-    <w:p>
-      <w:pPr>
-        <w:rPr>
-          <w:lang w:val="es-ES"/>
-        </w:rPr>
-      </w:pPr>
-      <w:r>
-        <w:rPr>
-          <w:lang w:val="es-ES"/>
-        </w:rPr>
-        <w:t>Necesito acabar el punto 5 del parcial 2, ya que la vez pasada lo hice, pero creo que no está funcionando bien</w:t>
-      </w:r>
-      <w:r>
-        <w:rPr>
-          <w:lang w:val="es-ES"/>
-        </w:rPr>
-        <w:t>, razón por la cual no entregue el segundo parcial</w:t>
-      </w:r>
-      <w:r>
-        <w:rPr>
-          <w:lang w:val="es-ES"/>
-        </w:rPr>
-        <w:t>, también tengo que cuadrar las fórmulas de los puntos 1, 2, 3, 4 ya que el eje y está invertido.</w:t>
-      </w:r>
-    </w:p>
-    <w:p>
-      <w:pPr>
-        <w:rPr>
-          <w:lang w:val="es-ES"/>
-        </w:rPr>
-      </w:pPr>
-      <w:r>
-        <w:rPr>
-          <w:lang w:val="es-ES"/>
-        </w:rPr>
-        <w:t>Con lo de visualizar al menos 10 posiciones</w:t>
-      </w:r>
-      <w:r>
-        <w:rPr>
-          <w:lang w:val="es-ES"/>
-        </w:rPr>
-        <w:t xml:space="preserve"> voy a utilizar el </w:t>
-      </w:r>
-      <w:proofErr w:type="spellStart"/>
-      <w:r>
-        <w:rPr>
-          <w:lang w:val="es-ES"/>
-        </w:rPr>
-        <w:t>QDebug</w:t>
-      </w:r>
-      <w:proofErr w:type="spellEnd"/>
-      <w:r>
-        <w:rPr>
-          <w:lang w:val="es-ES"/>
-        </w:rPr>
-        <w:t xml:space="preserve"> y cada determinado tiempo voy a imprimir la posición de la bola defensiva y ofensiva.</w:t>
-      </w:r>
-    </w:p>
-    <w:p>
-      <w:pPr>
-        <w:rPr>
-          <w:lang w:val="es-ES"/>
-        </w:rPr>
-      </w:pPr>
-      <w:r>
-        <w:rPr>
-          <w:lang w:val="es-ES"/>
-        </w:rPr>
-        <w:t>Creo que me di cuenta de que mejor voy a crear una clase sola para el cañón con el fin de evitarme problemas.</w:t>
-      </w:r>
-    </w:p>
-    <w:p>
-      <w:pPr>
-        <w:rPr>
-          <w:lang w:val="es-ES"/>
-        </w:rPr>
-      </w:pPr>
-      <w:r>
-        <w:rPr>
-          <w:lang w:val="es-ES"/>
-        </w:rPr>
-        <w:t xml:space="preserve">Cuando la bala impacte voy a imprimir sus coordenadas con el </w:t>
-      </w:r>
-      <w:proofErr w:type="spellStart"/>
-      <w:r>
-        <w:rPr>
-          <w:lang w:val="es-ES"/>
-        </w:rPr>
-        <w:t>QDebug</w:t>
-      </w:r>
-      <w:proofErr w:type="spellEnd"/>
-      <w:r>
-        <w:rPr>
-          <w:lang w:val="es-ES"/>
-        </w:rPr>
-        <w:t>.</w:t>
-      </w:r>
-    </w:p>
-    <w:p>
-      <w:pPr>
-        <w:rPr>
-          <w:lang w:val="es-ES"/>
-        </w:rPr>
-      </w:pPr>
-      <w:r>
-        <w:rPr>
-          <w:lang w:val="es-ES"/>
-        </w:rPr>
-        <w:t>Para visualizar las circunferencias en las que los cañones son vulnerables voy a hacer una esfera que rodé al ca</w:t>
+        <w:t>Lo que primero planeo hacer es cuadrar la gui</w:t>
       </w:r>
       <w:bookmarkStart w:id="0" w:name="_GoBack"/>
       <w:bookmarkEnd w:id="0"/>
@@ -198,7 +33,116 @@
         <w:rPr>
           <w:lang w:val="es-ES"/>
         </w:rPr>
-        <w:t xml:space="preserve">ñón simétricamente con sus respectivas medidas </w:t>
+        <w:t>. Lo que se refiere a tamaño del graphicsview y los 5 botones.</w:t>
+      </w:r>
+    </w:p>
+    <w:p>
+      <w:pPr>
+        <w:rPr>
+          <w:lang w:val="es-ES"/>
+        </w:rPr>
+      </w:pPr>
+      <w:r>
+        <w:rPr>
+          <w:lang w:val="es-ES"/>
+        </w:rPr>
+        <w:t>Tengo que crear la clase bala, que va a ser la que se desplace simulando un disparo y que a su vez contenga todas las físicas</w:t>
+      </w:r>
+    </w:p>
+    <w:p>
+      <w:pPr>
+        <w:rPr>
+          <w:lang w:val="es-ES"/>
+        </w:rPr>
+      </w:pPr>
+      <w:r>
+        <w:rPr>
+          <w:lang w:val="es-ES"/>
+        </w:rPr>
+        <w:t>Creo que voy a crear una sobrecarga de la clase bala para ver si puedo con esta misma hacer los cañones</w:t>
+      </w:r>
+    </w:p>
+    <w:p>
+      <w:pPr>
+        <w:rPr>
+          <w:lang w:val="es-ES"/>
+        </w:rPr>
+      </w:pPr>
+      <w:r>
+        <w:rPr>
+          <w:lang w:val="es-ES"/>
+        </w:rPr>
+        <w:t>Necesito acabar el punto 5 del parcial 2, ya que la vez pasada lo hice, pero creo que no está funcionando bien</w:t>
+      </w:r>
+      <w:r>
+        <w:rPr>
+          <w:lang w:val="es-ES"/>
+        </w:rPr>
+        <w:t>, razón por la cual no entregue el segundo parcial</w:t>
+      </w:r>
+      <w:r>
+        <w:rPr>
+          <w:lang w:val="es-ES"/>
+        </w:rPr>
+        <w:t>, también tengo que cuadrar las fórmulas de los puntos 1, 2, 3, 4 ya que el eje y está invertido.</w:t>
+      </w:r>
+    </w:p>
+    <w:p>
+      <w:pPr>
+        <w:rPr>
+          <w:lang w:val="es-ES"/>
+        </w:rPr>
+      </w:pPr>
+      <w:r>
+        <w:rPr>
+          <w:lang w:val="es-ES"/>
+        </w:rPr>
+        <w:t>Con lo de visualizar al menos 10 posiciones</w:t>
+      </w:r>
+      <w:r>
+        <w:rPr>
+          <w:lang w:val="es-ES"/>
+        </w:rPr>
+        <w:t xml:space="preserve"> voy a utilizar el QDebug y cada determinado tiempo voy a imprimir la posición de la bola defensiva y ofensiva.</w:t>
+      </w:r>
+    </w:p>
+    <w:p>
+      <w:pPr>
+        <w:rPr>
+          <w:lang w:val="es-ES"/>
+        </w:rPr>
+      </w:pPr>
+      <w:r>
+        <w:rPr>
+          <w:lang w:val="es-ES"/>
+        </w:rPr>
+        <w:t>Creo que me di cuenta de que mejor voy a crear una clase sola para el cañón con el fin de evitarme problemas.</w:t>
+      </w:r>
+    </w:p>
+    <w:p>
+      <w:pPr>
+        <w:rPr>
+          <w:lang w:val="es-ES"/>
+        </w:rPr>
+      </w:pPr>
+      <w:r>
+        <w:rPr>
+          <w:lang w:val="es-ES"/>
+        </w:rPr>
+        <w:t>Cuando la bala impacte voy a imprimir sus coordenadas con el QDebug.</w:t>
+      </w:r>
+    </w:p>
+    <w:p>
+      <w:pPr>
+        <w:rPr>
+          <w:lang w:val="es-ES"/>
+        </w:rPr>
+      </w:pPr>
+      <w:r>
+        <w:rPr>
+          <w:lang w:val="es-ES"/>
+        </w:rPr>
+        <w:t xml:space="preserve">Para visualizar las circunferencias en las que los cañones son vulnerables voy a hacer una esfera que rodé al cañón simétricamente con sus respectivas medidas </w:t>
       </w:r>
     </w:p>
     <w:p>
@@ -220,6 +164,67 @@
           <w:lang w:val="es-ES"/>
         </w:rPr>
       </w:pPr>
+      <w:r>
+        <w:rPr>
+          <w:lang w:val="es-ES"/>
+        </w:rPr>
+        <w:t xml:space="preserve">Ya como </w:t>
+      </w:r>
+      <w:r>
+        <w:rPr>
+          <w:lang w:val="es-ES"/>
+        </w:rPr>
+        <w:t>último</w:t>
+      </w:r>
+      <w:r>
+        <w:rPr>
+          <w:lang w:val="es-ES"/>
+        </w:rPr>
+        <w:t xml:space="preserve"> le pido a mi Diosito señor y salvador que me ayude con este parcia</w:t>
+      </w:r>
+      <w:r>
+        <w:rPr>
+          <w:lang w:val="es-ES"/>
+        </w:rPr>
+        <w:t>l</w:t>
+      </w:r>
+      <w:r>
+        <w:rPr>
+          <w:lang w:val="es-ES"/>
+        </w:rPr>
+        <w:t xml:space="preserve">, </w:t>
+      </w:r>
+      <w:r>
+        <w:rPr>
+          <w:lang w:val="es-ES"/>
+        </w:rPr>
+        <w:t>que,</w:t>
+      </w:r>
+      <w:r>
+        <w:rPr>
+          <w:lang w:val="es-ES"/>
+        </w:rPr>
+        <w:t xml:space="preserve"> aunque no se vea tan complicado puede llegar a serlo. Más para </w:t>
+      </w:r>
+      <w:r>
+        <w:rPr>
+          <w:lang w:val="es-ES"/>
+        </w:rPr>
+        <w:t xml:space="preserve">mí :C </w:t>
+      </w:r>
+    </w:p>
+    <w:p>
+      <w:pPr>
+        <w:rPr>
+          <w:lang w:val="es-ES"/>
+        </w:rPr>
+      </w:pPr>
+      <w:r>
+        <w:rPr>
+          <w:lang w:val="es-ES"/>
+        </w:rPr>
+        <w:t>Ahora mismo no se me ocurre más cosas que anotar, solo empezar a desarrollar.</w:t>
+      </w:r>
     </w:p>
     <w:sectPr>
       <w:headerReference w:type="default" r:id="rId6"/>

</xml_diff>